<commit_message>
Added new version of the Project sprints document
</commit_message>
<xml_diff>
--- a/doc/Project_04_Supply_chain_support.docx
+++ b/doc/Project_04_Supply_chain_support.docx
@@ -855,27 +855,14 @@
       <w:r>
         <w:t xml:space="preserve">Figure </w:t>
       </w:r>
-      <w:r>
-        <w:fldChar w:fldCharType="begin"/>
-      </w:r>
-      <w:r>
-        <w:instrText xml:space="preserve"> SEQ Figure \* ARABIC </w:instrText>
-      </w:r>
-      <w:r>
-        <w:fldChar w:fldCharType="separate"/>
-      </w:r>
-      <w:r>
-        <w:rPr>
-          <w:noProof/>
-        </w:rPr>
-        <w:t>1</w:t>
-      </w:r>
-      <w:r>
-        <w:rPr>
-          <w:noProof/>
-        </w:rPr>
-        <w:fldChar w:fldCharType="end"/>
-      </w:r>
+      <w:fldSimple w:instr=" SEQ Figure \* ARABIC ">
+        <w:r>
+          <w:rPr>
+            <w:noProof/>
+          </w:rPr>
+          <w:t>1</w:t>
+        </w:r>
+      </w:fldSimple>
       <w:r>
         <w:t xml:space="preserve"> - STM32 Nucleo-64 board</w:t>
       </w:r>
@@ -1252,27 +1239,14 @@
       <w:r>
         <w:t xml:space="preserve">Figure </w:t>
       </w:r>
-      <w:r>
-        <w:fldChar w:fldCharType="begin"/>
-      </w:r>
-      <w:r>
-        <w:instrText xml:space="preserve"> SEQ Figure \* ARABIC </w:instrText>
-      </w:r>
-      <w:r>
-        <w:fldChar w:fldCharType="separate"/>
-      </w:r>
-      <w:r>
-        <w:rPr>
-          <w:noProof/>
-        </w:rPr>
-        <w:t>2</w:t>
-      </w:r>
-      <w:r>
-        <w:rPr>
-          <w:noProof/>
-        </w:rPr>
-        <w:fldChar w:fldCharType="end"/>
-      </w:r>
+      <w:fldSimple w:instr=" SEQ Figure \* ARABIC ">
+        <w:r>
+          <w:rPr>
+            <w:noProof/>
+          </w:rPr>
+          <w:t>2</w:t>
+        </w:r>
+      </w:fldSimple>
       <w:r>
         <w:t xml:space="preserve"> - Ocelot Industrial Gateway</w:t>
       </w:r>
@@ -1395,27 +1369,14 @@
       <w:r>
         <w:t xml:space="preserve">Figure </w:t>
       </w:r>
-      <w:r>
-        <w:fldChar w:fldCharType="begin"/>
-      </w:r>
-      <w:r>
-        <w:instrText xml:space="preserve"> SEQ Figure \* ARABIC </w:instrText>
-      </w:r>
-      <w:r>
-        <w:fldChar w:fldCharType="separate"/>
-      </w:r>
-      <w:r>
-        <w:rPr>
-          <w:noProof/>
-        </w:rPr>
-        <w:t>3</w:t>
-      </w:r>
-      <w:r>
-        <w:rPr>
-          <w:noProof/>
-        </w:rPr>
-        <w:fldChar w:fldCharType="end"/>
-      </w:r>
+      <w:fldSimple w:instr=" SEQ Figure \* ARABIC ">
+        <w:r>
+          <w:rPr>
+            <w:noProof/>
+          </w:rPr>
+          <w:t>3</w:t>
+        </w:r>
+      </w:fldSimple>
       <w:r>
         <w:t xml:space="preserve"> - Interfacing Ocelot</w:t>
       </w:r>
@@ -3945,13 +3906,139 @@
     <w:p>
       <w:pPr>
         <w:pStyle w:val="Heading2"/>
+      </w:pPr>
+      <w:r>
+        <w:lastRenderedPageBreak/>
+        <w:t>Sprint 04</w:t>
+      </w:r>
+    </w:p>
+    <w:p>
+      <w:pPr>
+        <w:pStyle w:val="Heading3"/>
+      </w:pPr>
+      <w:r>
+        <w:t xml:space="preserve">Reading GPS position </w:t>
+      </w:r>
+    </w:p>
+    <w:p>
+      <w:pPr>
+        <w:spacing w:before="240"/>
+      </w:pPr>
+      <w:r>
+        <w:t>Ocelot is equipped with the GPS/GNSS receiver – which is a little square module with the uBlox MAX-M8Q label on it. We will be using this module to determine our position.</w:t>
+      </w:r>
+      <w:r>
+        <w:t xml:space="preserve"> Before using it, you have to connect GPS antenna to the uFL RF connector next to the module.</w:t>
+      </w:r>
+    </w:p>
+    <w:p>
+      <w:pPr>
+        <w:spacing w:before="240"/>
+      </w:pPr>
+      <w:r>
+        <w:t>GPS module uses UART serial port for communication with the microcontroller and is wired to the U</w:t>
+      </w:r>
+      <w:r>
+        <w:t>SART1</w:t>
+      </w:r>
+      <w:r>
+        <w:t xml:space="preserve"> </w:t>
+      </w:r>
+      <w:r>
+        <w:t xml:space="preserve">(PA9, PA10) </w:t>
+      </w:r>
+      <w:r>
+        <w:t>port of the STM32 microcontroller on Ocelot.</w:t>
+      </w:r>
+    </w:p>
+    <w:p>
+      <w:pPr>
+        <w:spacing w:before="240"/>
+      </w:pPr>
+      <w:r>
+        <w:t>You can configure and read</w:t>
+      </w:r>
+      <w:r>
+        <w:t xml:space="preserve">/write </w:t>
+      </w:r>
+      <w:r>
+        <w:t xml:space="preserve"> this port in the same way as you</w:t>
+      </w:r>
+      <w:r>
+        <w:t xml:space="preserve"> used the USART for the modem.</w:t>
+      </w:r>
+    </w:p>
+    <w:p>
+      <w:pPr>
+        <w:spacing w:before="240"/>
+      </w:pPr>
+      <w:r>
+        <w:t xml:space="preserve">Read the GPS module user manual </w:t>
+      </w:r>
+      <w:r>
+        <w:t>to learn about the protocol and implement reading the position (longitude, latitude) from the module.</w:t>
+      </w:r>
+      <w:r>
+        <w:t xml:space="preserve"> The protocol is simple, the module periodically sends NMEA sentences containing various information. You just have to parse the appropriate string and extract position from it.</w:t>
+      </w:r>
+    </w:p>
+    <w:p>
+      <w:pPr>
+        <w:spacing w:before="240"/>
+      </w:pPr>
+      <w:r>
+        <w:t>Pack the acquired position and send it to the server in UDP packets.</w:t>
+      </w:r>
+    </w:p>
+    <w:p>
+      <w:pPr>
+        <w:pStyle w:val="Heading3"/>
+      </w:pPr>
+      <w:r>
+        <w:t>Displaying position</w:t>
+      </w:r>
+      <w:r>
+        <w:t xml:space="preserve"> </w:t>
+      </w:r>
+    </w:p>
+    <w:p>
+      <w:pPr>
+        <w:spacing w:before="240"/>
+      </w:pPr>
+      <w:r>
+        <w:t>Use Google Maps API or simmilar to display the current position of the device on the map.</w:t>
+      </w:r>
+      <w:r>
+        <w:t xml:space="preserve"> Implement storing of previous positions in the database  and displaying them on the map as set of points connected with lines so that a path is visible.</w:t>
+      </w:r>
+      <w:bookmarkStart w:id="0" w:name="_GoBack"/>
+      <w:bookmarkEnd w:id="0"/>
+    </w:p>
+    <w:p>
+      <w:pPr>
+        <w:rPr>
+          <w:rFonts w:asciiTheme="majorHAnsi" w:eastAsiaTheme="majorEastAsia" w:hAnsiTheme="majorHAnsi" w:cstheme="majorBidi"/>
+          <w:color w:val="2E74B5" w:themeColor="accent1" w:themeShade="BF"/>
+          <w:sz w:val="26"/>
+          <w:szCs w:val="26"/>
+          <w:lang w:val="en-US"/>
+        </w:rPr>
+      </w:pPr>
+      <w:r>
+        <w:rPr>
+          <w:lang w:val="en-US"/>
+        </w:rPr>
+        <w:br w:type="page"/>
+      </w:r>
+    </w:p>
+    <w:p>
+      <w:pPr>
+        <w:pStyle w:val="Heading2"/>
         <w:rPr>
           <w:sz w:val="32"/>
           <w:szCs w:val="32"/>
         </w:rPr>
       </w:pPr>
-      <w:bookmarkStart w:id="0" w:name="_GoBack"/>
-      <w:bookmarkEnd w:id="0"/>
       <w:r>
         <w:rPr>
           <w:lang w:val="en-US"/>
@@ -4883,7 +4970,7 @@
       </w:pPr>
     </w:pPrDefault>
   </w:docDefaults>
-  <w:latentStyles w:defLockedState="0" w:defUIPriority="99" w:defSemiHidden="0" w:defUnhideWhenUsed="0" w:defQFormat="0" w:count="377">
+  <w:latentStyles w:defLockedState="0" w:defUIPriority="99" w:defSemiHidden="0" w:defUnhideWhenUsed="0" w:defQFormat="0" w:count="376">
     <w:lsdException w:name="Normal" w:uiPriority="0" w:qFormat="1"/>
     <w:lsdException w:name="heading 1" w:uiPriority="9" w:qFormat="1"/>
     <w:lsdException w:name="heading 2" w:semiHidden="1" w:uiPriority="9" w:unhideWhenUsed="1" w:qFormat="1"/>
@@ -5260,7 +5347,6 @@
     <w:lsdException w:name="Hashtag" w:semiHidden="1" w:unhideWhenUsed="1"/>
     <w:lsdException w:name="Unresolved Mention" w:semiHidden="1" w:unhideWhenUsed="1"/>
     <w:lsdException w:name="Smart Link" w:semiHidden="1" w:unhideWhenUsed="1"/>
-    <w:lsdException w:name="Smart Link Error" w:semiHidden="1" w:unhideWhenUsed="1"/>
   </w:latentStyles>
   <w:style w:type="paragraph" w:default="1" w:styleId="Normal">
     <w:name w:val="Normal"/>

</xml_diff>